<commit_message>
UC8 Udregn sigma ref rettet
</commit_message>
<xml_diff>
--- a/Analyse/UC8/UC-8.-.Udregn.sigma.ref.docx
+++ b/Analyse/UC8/UC-8.-.Udregn.sigma.ref.docx
@@ -420,6 +420,26 @@
         </w:numPr>
       </w:pPr>
       <w:r>
+        <w:t xml:space="preserve">Den studerende angiver at sigma </w:t>
+      </w:r>
+      <w:proofErr w:type="spellStart"/>
+      <w:r>
+        <w:t>ref</w:t>
+      </w:r>
+      <w:proofErr w:type="spellEnd"/>
+      <w:r>
+        <w:t xml:space="preserve"> skal udregnes.</w:t>
+      </w:r>
+    </w:p>
+    <w:p>
+      <w:pPr>
+        <w:pStyle w:val="Listeafsnit"/>
+        <w:numPr>
+          <w:ilvl w:val="0"/>
+          <w:numId w:val="2"/>
+        </w:numPr>
+      </w:pPr>
+      <w:r>
         <w:t>Systemet oplyser sigma ref.</w:t>
       </w:r>
     </w:p>
@@ -444,8 +464,6 @@
       </w:r>
     </w:p>
     <w:p>
-      <w:bookmarkStart w:id="0" w:name="_GoBack"/>
-      <w:bookmarkEnd w:id="0"/>
       <w:r>
         <w:t>N/A</w:t>
       </w:r>

</xml_diff>